<commit_message>
menambahkan tabel report daily scrum meeting
</commit_message>
<xml_diff>
--- a/LaporanProjectUTS.docx
+++ b/LaporanProjectUTS.docx
@@ -371,27 +371,7 @@
           <w:sz w:val="26"/>
           <w:szCs w:val="26"/>
         </w:rPr>
-        <w:t xml:space="preserve">BAB </w:t>
-      </w:r>
-      <w:proofErr w:type="gramStart"/>
-      <w:r>
-        <w:rPr>
-          <w:b/>
-          <w:bCs/>
-          <w:sz w:val="26"/>
-          <w:szCs w:val="26"/>
-        </w:rPr>
-        <w:t>I :</w:t>
-      </w:r>
-      <w:proofErr w:type="gramEnd"/>
-      <w:r>
-        <w:rPr>
-          <w:b/>
-          <w:bCs/>
-          <w:sz w:val="26"/>
-          <w:szCs w:val="26"/>
-        </w:rPr>
-        <w:t xml:space="preserve"> </w:t>
+        <w:t xml:space="preserve">BAB I : </w:t>
       </w:r>
     </w:p>
     <w:p>
@@ -522,27 +502,7 @@
           <w:sz w:val="26"/>
           <w:szCs w:val="26"/>
         </w:rPr>
-        <w:t xml:space="preserve"> </w:t>
-      </w:r>
-      <w:proofErr w:type="gramStart"/>
-      <w:r>
-        <w:rPr>
-          <w:b/>
-          <w:bCs/>
-          <w:sz w:val="26"/>
-          <w:szCs w:val="26"/>
-        </w:rPr>
-        <w:t>II :</w:t>
-      </w:r>
-      <w:proofErr w:type="gramEnd"/>
-      <w:r>
-        <w:rPr>
-          <w:b/>
-          <w:bCs/>
-          <w:sz w:val="26"/>
-          <w:szCs w:val="26"/>
-        </w:rPr>
-        <w:t xml:space="preserve"> </w:t>
+        <w:t xml:space="preserve"> II : </w:t>
       </w:r>
     </w:p>
     <w:p>
@@ -703,17 +663,8 @@
           <w:sz w:val="26"/>
           <w:szCs w:val="26"/>
         </w:rPr>
-        <w:t xml:space="preserve"> Hasil Sprint Review………………………………………………………………………</w:t>
-      </w:r>
-      <w:proofErr w:type="gramStart"/>
-      <w:r>
-        <w:rPr>
-          <w:sz w:val="26"/>
-          <w:szCs w:val="26"/>
-        </w:rPr>
-        <w:t>…..</w:t>
-      </w:r>
-      <w:proofErr w:type="gramEnd"/>
+        <w:t xml:space="preserve"> Hasil Sprint Review…………………………………………………………………………..</w:t>
+      </w:r>
     </w:p>
     <w:p>
       <w:pPr>
@@ -743,17 +694,8 @@
           <w:sz w:val="26"/>
           <w:szCs w:val="26"/>
         </w:rPr>
-        <w:t xml:space="preserve"> Hasil Sprint Retrospective……………………………………………………………</w:t>
-      </w:r>
-      <w:proofErr w:type="gramStart"/>
-      <w:r>
-        <w:rPr>
-          <w:sz w:val="26"/>
-          <w:szCs w:val="26"/>
-        </w:rPr>
-        <w:t>…..</w:t>
-      </w:r>
-      <w:proofErr w:type="gramEnd"/>
+        <w:t xml:space="preserve"> Hasil Sprint Retrospective………………………………………………………………..</w:t>
+      </w:r>
     </w:p>
     <w:p>
       <w:pPr>
@@ -804,7 +746,6 @@
         </w:rPr>
         <w:t xml:space="preserve">BAB </w:t>
       </w:r>
-      <w:proofErr w:type="gramStart"/>
       <w:r>
         <w:rPr>
           <w:b/>
@@ -823,7 +764,6 @@
         </w:rPr>
         <w:t xml:space="preserve"> :</w:t>
       </w:r>
-      <w:proofErr w:type="gramEnd"/>
     </w:p>
     <w:p>
       <w:pPr>
@@ -2651,17 +2591,8 @@
                 <w:sz w:val="26"/>
                 <w:szCs w:val="26"/>
               </w:rPr>
-              <w:t xml:space="preserve">I WANT </w:t>
-            </w:r>
-            <w:proofErr w:type="gramStart"/>
-            <w:r>
-              <w:rPr>
-                <w:sz w:val="26"/>
-                <w:szCs w:val="26"/>
-              </w:rPr>
-              <w:t>TO..</w:t>
-            </w:r>
-            <w:proofErr w:type="gramEnd"/>
+              <w:t>I WANT TO..</w:t>
+            </w:r>
           </w:p>
         </w:tc>
         <w:tc>
@@ -2681,17 +2612,8 @@
                 <w:sz w:val="26"/>
                 <w:szCs w:val="26"/>
               </w:rPr>
-              <w:t xml:space="preserve">SO </w:t>
-            </w:r>
-            <w:proofErr w:type="gramStart"/>
-            <w:r>
-              <w:rPr>
-                <w:sz w:val="26"/>
-                <w:szCs w:val="26"/>
-              </w:rPr>
-              <w:t>THAT..</w:t>
-            </w:r>
-            <w:proofErr w:type="gramEnd"/>
+              <w:t>SO THAT..</w:t>
+            </w:r>
           </w:p>
         </w:tc>
         <w:tc>
@@ -6867,6 +6789,2926 @@
         </w:tc>
       </w:tr>
     </w:tbl>
+    <w:p/>
+    <w:p>
+      <w:pPr>
+        <w:jc w:val="center"/>
+        <w:rPr>
+          <w:sz w:val="26"/>
+          <w:szCs w:val="26"/>
+        </w:rPr>
+      </w:pPr>
+    </w:p>
+    <w:p>
+      <w:pPr>
+        <w:jc w:val="center"/>
+        <w:rPr>
+          <w:sz w:val="26"/>
+          <w:szCs w:val="26"/>
+        </w:rPr>
+      </w:pPr>
+    </w:p>
+    <w:p>
+      <w:pPr>
+        <w:jc w:val="center"/>
+        <w:rPr>
+          <w:sz w:val="26"/>
+          <w:szCs w:val="26"/>
+        </w:rPr>
+      </w:pPr>
+    </w:p>
+    <w:p>
+      <w:pPr>
+        <w:jc w:val="center"/>
+        <w:rPr>
+          <w:sz w:val="26"/>
+          <w:szCs w:val="26"/>
+        </w:rPr>
+      </w:pPr>
+    </w:p>
+    <w:p>
+      <w:pPr>
+        <w:jc w:val="center"/>
+        <w:rPr>
+          <w:sz w:val="26"/>
+          <w:szCs w:val="26"/>
+        </w:rPr>
+      </w:pPr>
+    </w:p>
+    <w:p>
+      <w:pPr>
+        <w:jc w:val="center"/>
+        <w:rPr>
+          <w:sz w:val="26"/>
+          <w:szCs w:val="26"/>
+        </w:rPr>
+      </w:pPr>
+    </w:p>
+    <w:p>
+      <w:pPr>
+        <w:jc w:val="center"/>
+        <w:rPr>
+          <w:sz w:val="26"/>
+          <w:szCs w:val="26"/>
+        </w:rPr>
+      </w:pPr>
+    </w:p>
+    <w:p>
+      <w:pPr>
+        <w:rPr>
+          <w:sz w:val="26"/>
+          <w:szCs w:val="26"/>
+        </w:rPr>
+      </w:pPr>
+    </w:p>
+    <w:p>
+      <w:pPr>
+        <w:rPr>
+          <w:b/>
+          <w:bCs/>
+          <w:sz w:val="26"/>
+          <w:szCs w:val="26"/>
+        </w:rPr>
+      </w:pPr>
+      <w:r>
+        <w:rPr>
+          <w:b/>
+          <w:bCs/>
+          <w:sz w:val="26"/>
+          <w:szCs w:val="26"/>
+        </w:rPr>
+        <w:lastRenderedPageBreak/>
+        <w:t xml:space="preserve">2.3 </w:t>
+      </w:r>
+      <w:proofErr w:type="spellStart"/>
+      <w:r>
+        <w:rPr>
+          <w:b/>
+          <w:bCs/>
+          <w:sz w:val="26"/>
+          <w:szCs w:val="26"/>
+        </w:rPr>
+        <w:t>Tabel</w:t>
+      </w:r>
+      <w:proofErr w:type="spellEnd"/>
+      <w:r>
+        <w:rPr>
+          <w:b/>
+          <w:bCs/>
+          <w:sz w:val="26"/>
+          <w:szCs w:val="26"/>
+        </w:rPr>
+        <w:t xml:space="preserve"> Report Daily Scrum Meeting</w:t>
+      </w:r>
+    </w:p>
+    <w:tbl>
+      <w:tblPr>
+        <w:tblStyle w:val="TableGrid"/>
+        <w:tblW w:w="0" w:type="auto"/>
+        <w:tblLook w:val="04A0" w:firstRow="1" w:lastRow="0" w:firstColumn="1" w:lastColumn="0" w:noHBand="0" w:noVBand="1"/>
+      </w:tblPr>
+      <w:tblGrid>
+        <w:gridCol w:w="520"/>
+        <w:gridCol w:w="839"/>
+        <w:gridCol w:w="1172"/>
+        <w:gridCol w:w="1496"/>
+        <w:gridCol w:w="1299"/>
+        <w:gridCol w:w="1554"/>
+        <w:gridCol w:w="1129"/>
+        <w:gridCol w:w="1007"/>
+      </w:tblGrid>
+      <w:tr>
+        <w:tc>
+          <w:tcPr>
+            <w:tcW w:w="520" w:type="dxa"/>
+          </w:tcPr>
+          <w:p>
+            <w:pPr>
+              <w:rPr>
+                <w:sz w:val="26"/>
+                <w:szCs w:val="26"/>
+              </w:rPr>
+            </w:pPr>
+            <w:r>
+              <w:rPr>
+                <w:sz w:val="26"/>
+                <w:szCs w:val="26"/>
+              </w:rPr>
+              <w:t>No</w:t>
+            </w:r>
+          </w:p>
+        </w:tc>
+        <w:tc>
+          <w:tcPr>
+            <w:tcW w:w="839" w:type="dxa"/>
+          </w:tcPr>
+          <w:p>
+            <w:pPr>
+              <w:rPr>
+                <w:sz w:val="26"/>
+                <w:szCs w:val="26"/>
+              </w:rPr>
+            </w:pPr>
+            <w:r>
+              <w:rPr>
+                <w:sz w:val="26"/>
+                <w:szCs w:val="26"/>
+              </w:rPr>
+              <w:t>Nama</w:t>
+            </w:r>
+          </w:p>
+        </w:tc>
+        <w:tc>
+          <w:tcPr>
+            <w:tcW w:w="1172" w:type="dxa"/>
+          </w:tcPr>
+          <w:p>
+            <w:pPr>
+              <w:rPr>
+                <w:sz w:val="26"/>
+                <w:szCs w:val="26"/>
+              </w:rPr>
+            </w:pPr>
+            <w:r>
+              <w:rPr>
+                <w:sz w:val="26"/>
+                <w:szCs w:val="26"/>
+              </w:rPr>
+              <w:t>Question</w:t>
+            </w:r>
+          </w:p>
+        </w:tc>
+        <w:tc>
+          <w:tcPr>
+            <w:tcW w:w="1496" w:type="dxa"/>
+          </w:tcPr>
+          <w:p>
+            <w:pPr>
+              <w:rPr>
+                <w:sz w:val="26"/>
+                <w:szCs w:val="26"/>
+              </w:rPr>
+            </w:pPr>
+            <w:r>
+              <w:rPr>
+                <w:sz w:val="26"/>
+                <w:szCs w:val="26"/>
+              </w:rPr>
+              <w:t>Backlog Item</w:t>
+            </w:r>
+          </w:p>
+        </w:tc>
+        <w:tc>
+          <w:tcPr>
+            <w:tcW w:w="2205" w:type="dxa"/>
+          </w:tcPr>
+          <w:p>
+            <w:pPr>
+              <w:rPr>
+                <w:sz w:val="26"/>
+                <w:szCs w:val="26"/>
+              </w:rPr>
+            </w:pPr>
+            <w:r>
+              <w:rPr>
+                <w:sz w:val="26"/>
+                <w:szCs w:val="26"/>
+              </w:rPr>
+              <w:t>Task</w:t>
+            </w:r>
+          </w:p>
+        </w:tc>
+        <w:tc>
+          <w:tcPr>
+            <w:tcW w:w="648" w:type="dxa"/>
+          </w:tcPr>
+          <w:p>
+            <w:pPr>
+              <w:rPr>
+                <w:sz w:val="26"/>
+                <w:szCs w:val="26"/>
+              </w:rPr>
+            </w:pPr>
+            <w:proofErr w:type="spellStart"/>
+            <w:r>
+              <w:rPr>
+                <w:sz w:val="26"/>
+                <w:szCs w:val="26"/>
+              </w:rPr>
+              <w:t>Kendala</w:t>
+            </w:r>
+            <w:proofErr w:type="spellEnd"/>
+          </w:p>
+        </w:tc>
+        <w:tc>
+          <w:tcPr>
+            <w:tcW w:w="1129" w:type="dxa"/>
+          </w:tcPr>
+          <w:p>
+            <w:pPr>
+              <w:rPr>
+                <w:sz w:val="26"/>
+                <w:szCs w:val="26"/>
+              </w:rPr>
+            </w:pPr>
+            <w:proofErr w:type="spellStart"/>
+            <w:r>
+              <w:rPr>
+                <w:sz w:val="26"/>
+                <w:szCs w:val="26"/>
+              </w:rPr>
+              <w:t>Tgl</w:t>
+            </w:r>
+            <w:proofErr w:type="spellEnd"/>
+            <w:r>
+              <w:rPr>
+                <w:sz w:val="26"/>
+                <w:szCs w:val="26"/>
+              </w:rPr>
+              <w:t xml:space="preserve"> </w:t>
+            </w:r>
+            <w:proofErr w:type="spellStart"/>
+            <w:r>
+              <w:rPr>
+                <w:sz w:val="26"/>
+                <w:szCs w:val="26"/>
+              </w:rPr>
+              <w:t>Mulai</w:t>
+            </w:r>
+            <w:proofErr w:type="spellEnd"/>
+          </w:p>
+        </w:tc>
+        <w:tc>
+          <w:tcPr>
+            <w:tcW w:w="1007" w:type="dxa"/>
+          </w:tcPr>
+          <w:p>
+            <w:pPr>
+              <w:rPr>
+                <w:sz w:val="26"/>
+                <w:szCs w:val="26"/>
+              </w:rPr>
+            </w:pPr>
+            <w:proofErr w:type="spellStart"/>
+            <w:r>
+              <w:rPr>
+                <w:sz w:val="26"/>
+                <w:szCs w:val="26"/>
+              </w:rPr>
+              <w:t>Tgl</w:t>
+            </w:r>
+            <w:proofErr w:type="spellEnd"/>
+            <w:r>
+              <w:rPr>
+                <w:sz w:val="26"/>
+                <w:szCs w:val="26"/>
+              </w:rPr>
+              <w:t xml:space="preserve"> </w:t>
+            </w:r>
+            <w:proofErr w:type="spellStart"/>
+            <w:r>
+              <w:rPr>
+                <w:sz w:val="26"/>
+                <w:szCs w:val="26"/>
+              </w:rPr>
+              <w:t>Selesai</w:t>
+            </w:r>
+            <w:proofErr w:type="spellEnd"/>
+          </w:p>
+        </w:tc>
+      </w:tr>
+      <w:tr>
+        <w:tc>
+          <w:tcPr>
+            <w:tcW w:w="520" w:type="dxa"/>
+          </w:tcPr>
+          <w:p>
+            <w:pPr>
+              <w:rPr>
+                <w:sz w:val="24"/>
+                <w:szCs w:val="24"/>
+              </w:rPr>
+            </w:pPr>
+            <w:r>
+              <w:rPr>
+                <w:sz w:val="24"/>
+                <w:szCs w:val="24"/>
+              </w:rPr>
+              <w:t>1</w:t>
+            </w:r>
+          </w:p>
+        </w:tc>
+        <w:tc>
+          <w:tcPr>
+            <w:tcW w:w="839" w:type="dxa"/>
+          </w:tcPr>
+          <w:p>
+            <w:pPr>
+              <w:rPr>
+                <w:sz w:val="24"/>
+                <w:szCs w:val="24"/>
+              </w:rPr>
+            </w:pPr>
+            <w:r>
+              <w:rPr>
+                <w:sz w:val="24"/>
+                <w:szCs w:val="24"/>
+              </w:rPr>
+              <w:t>Alfin</w:t>
+            </w:r>
+          </w:p>
+        </w:tc>
+        <w:tc>
+          <w:tcPr>
+            <w:tcW w:w="1172" w:type="dxa"/>
+          </w:tcPr>
+          <w:p>
+            <w:pPr>
+              <w:rPr>
+                <w:sz w:val="24"/>
+                <w:szCs w:val="24"/>
+              </w:rPr>
+            </w:pPr>
+            <w:proofErr w:type="spellStart"/>
+            <w:r>
+              <w:rPr>
+                <w:sz w:val="24"/>
+                <w:szCs w:val="24"/>
+              </w:rPr>
+              <w:t>Apa</w:t>
+            </w:r>
+            <w:proofErr w:type="spellEnd"/>
+            <w:r>
+              <w:rPr>
+                <w:sz w:val="24"/>
+                <w:szCs w:val="24"/>
+              </w:rPr>
+              <w:t xml:space="preserve"> yang </w:t>
+            </w:r>
+            <w:proofErr w:type="spellStart"/>
+            <w:r>
+              <w:rPr>
+                <w:sz w:val="24"/>
+                <w:szCs w:val="24"/>
+              </w:rPr>
+              <w:t>kamu</w:t>
+            </w:r>
+            <w:proofErr w:type="spellEnd"/>
+            <w:r>
+              <w:rPr>
+                <w:sz w:val="24"/>
+                <w:szCs w:val="24"/>
+              </w:rPr>
+              <w:t xml:space="preserve"> </w:t>
+            </w:r>
+            <w:proofErr w:type="spellStart"/>
+            <w:r>
+              <w:rPr>
+                <w:sz w:val="24"/>
+                <w:szCs w:val="24"/>
+              </w:rPr>
+              <w:t>lakukan</w:t>
+            </w:r>
+            <w:proofErr w:type="spellEnd"/>
+            <w:r>
+              <w:rPr>
+                <w:sz w:val="24"/>
+                <w:szCs w:val="24"/>
+              </w:rPr>
+              <w:t xml:space="preserve"> </w:t>
+            </w:r>
+            <w:proofErr w:type="spellStart"/>
+            <w:r>
+              <w:rPr>
+                <w:sz w:val="24"/>
+                <w:szCs w:val="24"/>
+              </w:rPr>
+              <w:t>selama</w:t>
+            </w:r>
+            <w:proofErr w:type="spellEnd"/>
+            <w:r>
+              <w:rPr>
+                <w:sz w:val="24"/>
+                <w:szCs w:val="24"/>
+              </w:rPr>
+              <w:t xml:space="preserve"> sprint?</w:t>
+            </w:r>
+          </w:p>
+        </w:tc>
+        <w:tc>
+          <w:tcPr>
+            <w:tcW w:w="1496" w:type="dxa"/>
+          </w:tcPr>
+          <w:p>
+            <w:pPr>
+              <w:rPr>
+                <w:sz w:val="24"/>
+                <w:szCs w:val="24"/>
+              </w:rPr>
+            </w:pPr>
+            <w:proofErr w:type="spellStart"/>
+            <w:r>
+              <w:rPr>
+                <w:sz w:val="24"/>
+                <w:szCs w:val="24"/>
+              </w:rPr>
+              <w:t>Mengerjakan</w:t>
+            </w:r>
+            <w:proofErr w:type="spellEnd"/>
+            <w:r>
+              <w:rPr>
+                <w:sz w:val="24"/>
+                <w:szCs w:val="24"/>
+              </w:rPr>
+              <w:t xml:space="preserve"> Fitur </w:t>
+            </w:r>
+            <w:proofErr w:type="spellStart"/>
+            <w:r>
+              <w:rPr>
+                <w:sz w:val="24"/>
+                <w:szCs w:val="24"/>
+              </w:rPr>
+              <w:t>pendaftaran</w:t>
+            </w:r>
+            <w:proofErr w:type="spellEnd"/>
+            <w:r>
+              <w:rPr>
+                <w:sz w:val="24"/>
+                <w:szCs w:val="24"/>
+              </w:rPr>
+              <w:t xml:space="preserve"> </w:t>
+            </w:r>
+            <w:proofErr w:type="spellStart"/>
+            <w:r>
+              <w:rPr>
+                <w:sz w:val="24"/>
+                <w:szCs w:val="24"/>
+              </w:rPr>
+              <w:t>akun</w:t>
+            </w:r>
+            <w:proofErr w:type="spellEnd"/>
+          </w:p>
+        </w:tc>
+        <w:tc>
+          <w:tcPr>
+            <w:tcW w:w="2205" w:type="dxa"/>
+          </w:tcPr>
+          <w:p>
+            <w:pPr>
+              <w:rPr>
+                <w:sz w:val="24"/>
+                <w:szCs w:val="24"/>
+              </w:rPr>
+            </w:pPr>
+            <w:proofErr w:type="spellStart"/>
+            <w:r>
+              <w:rPr>
+                <w:sz w:val="24"/>
+                <w:szCs w:val="24"/>
+              </w:rPr>
+              <w:t>Mendesain</w:t>
+            </w:r>
+            <w:proofErr w:type="spellEnd"/>
+            <w:r>
+              <w:rPr>
+                <w:sz w:val="24"/>
+                <w:szCs w:val="24"/>
+              </w:rPr>
+              <w:t xml:space="preserve"> </w:t>
+            </w:r>
+            <w:proofErr w:type="spellStart"/>
+            <w:r>
+              <w:rPr>
+                <w:sz w:val="24"/>
+                <w:szCs w:val="24"/>
+              </w:rPr>
+              <w:t>Tampilan</w:t>
+            </w:r>
+            <w:proofErr w:type="spellEnd"/>
+            <w:r>
+              <w:rPr>
+                <w:sz w:val="24"/>
+                <w:szCs w:val="24"/>
+              </w:rPr>
+              <w:t xml:space="preserve">, dan </w:t>
+            </w:r>
+            <w:proofErr w:type="spellStart"/>
+            <w:r>
+              <w:rPr>
+                <w:sz w:val="24"/>
+                <w:szCs w:val="24"/>
+              </w:rPr>
+              <w:t>Prototipe</w:t>
+            </w:r>
+            <w:proofErr w:type="spellEnd"/>
+            <w:r>
+              <w:rPr>
+                <w:sz w:val="24"/>
+                <w:szCs w:val="24"/>
+              </w:rPr>
+              <w:t xml:space="preserve"> </w:t>
+            </w:r>
+            <w:proofErr w:type="spellStart"/>
+            <w:r>
+              <w:rPr>
+                <w:sz w:val="24"/>
+                <w:szCs w:val="24"/>
+              </w:rPr>
+              <w:t>tampilan</w:t>
+            </w:r>
+            <w:proofErr w:type="spellEnd"/>
+          </w:p>
+        </w:tc>
+        <w:tc>
+          <w:tcPr>
+            <w:tcW w:w="648" w:type="dxa"/>
+          </w:tcPr>
+          <w:p>
+            <w:pPr>
+              <w:rPr>
+                <w:sz w:val="24"/>
+                <w:szCs w:val="24"/>
+              </w:rPr>
+            </w:pPr>
+            <w:proofErr w:type="spellStart"/>
+            <w:r>
+              <w:rPr>
+                <w:sz w:val="24"/>
+                <w:szCs w:val="24"/>
+              </w:rPr>
+              <w:t>Tidak</w:t>
+            </w:r>
+            <w:proofErr w:type="spellEnd"/>
+            <w:r>
+              <w:rPr>
+                <w:sz w:val="24"/>
+                <w:szCs w:val="24"/>
+              </w:rPr>
+              <w:t xml:space="preserve"> </w:t>
+            </w:r>
+            <w:proofErr w:type="spellStart"/>
+            <w:r>
+              <w:rPr>
+                <w:sz w:val="24"/>
+                <w:szCs w:val="24"/>
+              </w:rPr>
+              <w:t>ada</w:t>
+            </w:r>
+            <w:proofErr w:type="spellEnd"/>
+          </w:p>
+        </w:tc>
+        <w:tc>
+          <w:tcPr>
+            <w:tcW w:w="1129" w:type="dxa"/>
+          </w:tcPr>
+          <w:p>
+            <w:pPr>
+              <w:rPr>
+                <w:sz w:val="24"/>
+                <w:szCs w:val="24"/>
+              </w:rPr>
+            </w:pPr>
+            <w:r>
+              <w:rPr>
+                <w:sz w:val="24"/>
+                <w:szCs w:val="24"/>
+              </w:rPr>
+              <w:t>30/04/23</w:t>
+            </w:r>
+          </w:p>
+        </w:tc>
+        <w:tc>
+          <w:tcPr>
+            <w:tcW w:w="1007" w:type="dxa"/>
+          </w:tcPr>
+          <w:p>
+            <w:pPr>
+              <w:rPr>
+                <w:sz w:val="24"/>
+                <w:szCs w:val="24"/>
+              </w:rPr>
+            </w:pPr>
+            <w:r>
+              <w:rPr>
+                <w:sz w:val="24"/>
+                <w:szCs w:val="24"/>
+              </w:rPr>
+              <w:t>5/05/23</w:t>
+            </w:r>
+          </w:p>
+        </w:tc>
+      </w:tr>
+      <w:tr>
+        <w:tc>
+          <w:tcPr>
+            <w:tcW w:w="520" w:type="dxa"/>
+          </w:tcPr>
+          <w:p>
+            <w:pPr>
+              <w:rPr>
+                <w:sz w:val="24"/>
+                <w:szCs w:val="24"/>
+              </w:rPr>
+            </w:pPr>
+            <w:r>
+              <w:rPr>
+                <w:sz w:val="24"/>
+                <w:szCs w:val="24"/>
+              </w:rPr>
+              <w:t>2</w:t>
+            </w:r>
+          </w:p>
+        </w:tc>
+        <w:tc>
+          <w:tcPr>
+            <w:tcW w:w="839" w:type="dxa"/>
+          </w:tcPr>
+          <w:p>
+            <w:pPr>
+              <w:rPr>
+                <w:sz w:val="24"/>
+                <w:szCs w:val="24"/>
+              </w:rPr>
+            </w:pPr>
+            <w:r>
+              <w:rPr>
+                <w:sz w:val="24"/>
+                <w:szCs w:val="24"/>
+              </w:rPr>
+              <w:t>Fikri</w:t>
+            </w:r>
+          </w:p>
+        </w:tc>
+        <w:tc>
+          <w:tcPr>
+            <w:tcW w:w="1172" w:type="dxa"/>
+          </w:tcPr>
+          <w:p>
+            <w:pPr>
+              <w:rPr>
+                <w:sz w:val="24"/>
+                <w:szCs w:val="24"/>
+              </w:rPr>
+            </w:pPr>
+            <w:proofErr w:type="spellStart"/>
+            <w:r>
+              <w:rPr>
+                <w:sz w:val="24"/>
+                <w:szCs w:val="24"/>
+              </w:rPr>
+              <w:t>Apa</w:t>
+            </w:r>
+            <w:proofErr w:type="spellEnd"/>
+            <w:r>
+              <w:rPr>
+                <w:sz w:val="24"/>
+                <w:szCs w:val="24"/>
+              </w:rPr>
+              <w:t xml:space="preserve"> yang </w:t>
+            </w:r>
+            <w:proofErr w:type="spellStart"/>
+            <w:r>
+              <w:rPr>
+                <w:sz w:val="24"/>
+                <w:szCs w:val="24"/>
+              </w:rPr>
+              <w:t>kamu</w:t>
+            </w:r>
+            <w:proofErr w:type="spellEnd"/>
+            <w:r>
+              <w:rPr>
+                <w:sz w:val="24"/>
+                <w:szCs w:val="24"/>
+              </w:rPr>
+              <w:t xml:space="preserve"> </w:t>
+            </w:r>
+            <w:proofErr w:type="spellStart"/>
+            <w:r>
+              <w:rPr>
+                <w:sz w:val="24"/>
+                <w:szCs w:val="24"/>
+              </w:rPr>
+              <w:t>lakukan</w:t>
+            </w:r>
+            <w:proofErr w:type="spellEnd"/>
+            <w:r>
+              <w:rPr>
+                <w:sz w:val="24"/>
+                <w:szCs w:val="24"/>
+              </w:rPr>
+              <w:t xml:space="preserve"> </w:t>
+            </w:r>
+            <w:proofErr w:type="spellStart"/>
+            <w:r>
+              <w:rPr>
+                <w:sz w:val="24"/>
+                <w:szCs w:val="24"/>
+              </w:rPr>
+              <w:t>selama</w:t>
+            </w:r>
+            <w:proofErr w:type="spellEnd"/>
+            <w:r>
+              <w:rPr>
+                <w:sz w:val="24"/>
+                <w:szCs w:val="24"/>
+              </w:rPr>
+              <w:t xml:space="preserve"> sprint?</w:t>
+            </w:r>
+          </w:p>
+        </w:tc>
+        <w:tc>
+          <w:tcPr>
+            <w:tcW w:w="1496" w:type="dxa"/>
+          </w:tcPr>
+          <w:p>
+            <w:pPr>
+              <w:rPr>
+                <w:sz w:val="24"/>
+                <w:szCs w:val="24"/>
+              </w:rPr>
+            </w:pPr>
+            <w:proofErr w:type="spellStart"/>
+            <w:r>
+              <w:rPr>
+                <w:sz w:val="24"/>
+                <w:szCs w:val="24"/>
+              </w:rPr>
+              <w:t>Mengerjakan</w:t>
+            </w:r>
+            <w:proofErr w:type="spellEnd"/>
+            <w:r>
+              <w:rPr>
+                <w:sz w:val="24"/>
+                <w:szCs w:val="24"/>
+              </w:rPr>
+              <w:t xml:space="preserve"> </w:t>
+            </w:r>
+            <w:proofErr w:type="spellStart"/>
+            <w:r>
+              <w:rPr>
+                <w:sz w:val="24"/>
+                <w:szCs w:val="24"/>
+              </w:rPr>
+              <w:t>fitur</w:t>
+            </w:r>
+            <w:proofErr w:type="spellEnd"/>
+            <w:r>
+              <w:rPr>
+                <w:sz w:val="24"/>
+                <w:szCs w:val="24"/>
+              </w:rPr>
+              <w:t xml:space="preserve"> </w:t>
+            </w:r>
+            <w:proofErr w:type="spellStart"/>
+            <w:r>
+              <w:rPr>
+                <w:sz w:val="24"/>
+                <w:szCs w:val="24"/>
+              </w:rPr>
+              <w:t>pencarian</w:t>
+            </w:r>
+            <w:proofErr w:type="spellEnd"/>
+            <w:r>
+              <w:rPr>
+                <w:sz w:val="24"/>
+                <w:szCs w:val="24"/>
+              </w:rPr>
+              <w:t xml:space="preserve"> movie/film</w:t>
+            </w:r>
+          </w:p>
+        </w:tc>
+        <w:tc>
+          <w:tcPr>
+            <w:tcW w:w="2205" w:type="dxa"/>
+          </w:tcPr>
+          <w:p>
+            <w:pPr>
+              <w:rPr>
+                <w:sz w:val="24"/>
+                <w:szCs w:val="24"/>
+              </w:rPr>
+            </w:pPr>
+            <w:proofErr w:type="spellStart"/>
+            <w:r>
+              <w:rPr>
+                <w:sz w:val="24"/>
+                <w:szCs w:val="24"/>
+              </w:rPr>
+              <w:t>Mendesain</w:t>
+            </w:r>
+            <w:proofErr w:type="spellEnd"/>
+            <w:r>
+              <w:rPr>
+                <w:sz w:val="24"/>
+                <w:szCs w:val="24"/>
+              </w:rPr>
+              <w:t xml:space="preserve"> </w:t>
+            </w:r>
+            <w:proofErr w:type="spellStart"/>
+            <w:r>
+              <w:rPr>
+                <w:sz w:val="24"/>
+                <w:szCs w:val="24"/>
+              </w:rPr>
+              <w:t>Tampilan</w:t>
+            </w:r>
+            <w:proofErr w:type="spellEnd"/>
+            <w:r>
+              <w:rPr>
+                <w:sz w:val="24"/>
+                <w:szCs w:val="24"/>
+              </w:rPr>
+              <w:t xml:space="preserve">, dan </w:t>
+            </w:r>
+            <w:proofErr w:type="spellStart"/>
+            <w:r>
+              <w:rPr>
+                <w:sz w:val="24"/>
+                <w:szCs w:val="24"/>
+              </w:rPr>
+              <w:t>Prototipe</w:t>
+            </w:r>
+            <w:proofErr w:type="spellEnd"/>
+            <w:r>
+              <w:rPr>
+                <w:sz w:val="24"/>
+                <w:szCs w:val="24"/>
+              </w:rPr>
+              <w:t xml:space="preserve"> </w:t>
+            </w:r>
+            <w:proofErr w:type="spellStart"/>
+            <w:r>
+              <w:rPr>
+                <w:sz w:val="24"/>
+                <w:szCs w:val="24"/>
+              </w:rPr>
+              <w:t>tampilan</w:t>
+            </w:r>
+            <w:proofErr w:type="spellEnd"/>
+          </w:p>
+        </w:tc>
+        <w:tc>
+          <w:tcPr>
+            <w:tcW w:w="648" w:type="dxa"/>
+          </w:tcPr>
+          <w:p>
+            <w:pPr>
+              <w:rPr>
+                <w:sz w:val="24"/>
+                <w:szCs w:val="24"/>
+              </w:rPr>
+            </w:pPr>
+            <w:proofErr w:type="spellStart"/>
+            <w:r>
+              <w:rPr>
+                <w:sz w:val="24"/>
+                <w:szCs w:val="24"/>
+              </w:rPr>
+              <w:t>Tidak</w:t>
+            </w:r>
+            <w:proofErr w:type="spellEnd"/>
+            <w:r>
+              <w:rPr>
+                <w:sz w:val="24"/>
+                <w:szCs w:val="24"/>
+              </w:rPr>
+              <w:t xml:space="preserve"> </w:t>
+            </w:r>
+            <w:proofErr w:type="spellStart"/>
+            <w:r>
+              <w:rPr>
+                <w:sz w:val="24"/>
+                <w:szCs w:val="24"/>
+              </w:rPr>
+              <w:t>ada</w:t>
+            </w:r>
+            <w:proofErr w:type="spellEnd"/>
+          </w:p>
+        </w:tc>
+        <w:tc>
+          <w:tcPr>
+            <w:tcW w:w="1129" w:type="dxa"/>
+          </w:tcPr>
+          <w:p>
+            <w:pPr>
+              <w:rPr>
+                <w:sz w:val="24"/>
+                <w:szCs w:val="24"/>
+              </w:rPr>
+            </w:pPr>
+            <w:r>
+              <w:rPr>
+                <w:sz w:val="24"/>
+                <w:szCs w:val="24"/>
+              </w:rPr>
+              <w:t>30/04/23</w:t>
+            </w:r>
+          </w:p>
+        </w:tc>
+        <w:tc>
+          <w:tcPr>
+            <w:tcW w:w="1007" w:type="dxa"/>
+          </w:tcPr>
+          <w:p>
+            <w:pPr>
+              <w:rPr>
+                <w:b/>
+                <w:bCs/>
+                <w:sz w:val="24"/>
+                <w:szCs w:val="24"/>
+              </w:rPr>
+            </w:pPr>
+            <w:r>
+              <w:rPr>
+                <w:sz w:val="24"/>
+                <w:szCs w:val="24"/>
+              </w:rPr>
+              <w:t>5/05/23</w:t>
+            </w:r>
+          </w:p>
+        </w:tc>
+      </w:tr>
+      <w:tr>
+        <w:tc>
+          <w:tcPr>
+            <w:tcW w:w="520" w:type="dxa"/>
+          </w:tcPr>
+          <w:p>
+            <w:pPr>
+              <w:rPr>
+                <w:sz w:val="24"/>
+                <w:szCs w:val="24"/>
+              </w:rPr>
+            </w:pPr>
+            <w:r>
+              <w:rPr>
+                <w:sz w:val="24"/>
+                <w:szCs w:val="24"/>
+              </w:rPr>
+              <w:t>3</w:t>
+            </w:r>
+          </w:p>
+        </w:tc>
+        <w:tc>
+          <w:tcPr>
+            <w:tcW w:w="839" w:type="dxa"/>
+          </w:tcPr>
+          <w:p>
+            <w:pPr>
+              <w:rPr>
+                <w:sz w:val="24"/>
+                <w:szCs w:val="24"/>
+              </w:rPr>
+            </w:pPr>
+            <w:r>
+              <w:rPr>
+                <w:sz w:val="24"/>
+                <w:szCs w:val="24"/>
+              </w:rPr>
+              <w:t>Felix</w:t>
+            </w:r>
+          </w:p>
+        </w:tc>
+        <w:tc>
+          <w:tcPr>
+            <w:tcW w:w="1172" w:type="dxa"/>
+          </w:tcPr>
+          <w:p>
+            <w:pPr>
+              <w:rPr>
+                <w:sz w:val="24"/>
+                <w:szCs w:val="24"/>
+              </w:rPr>
+            </w:pPr>
+            <w:proofErr w:type="spellStart"/>
+            <w:r>
+              <w:rPr>
+                <w:sz w:val="24"/>
+                <w:szCs w:val="24"/>
+              </w:rPr>
+              <w:t>Apa</w:t>
+            </w:r>
+            <w:proofErr w:type="spellEnd"/>
+            <w:r>
+              <w:rPr>
+                <w:sz w:val="24"/>
+                <w:szCs w:val="24"/>
+              </w:rPr>
+              <w:t xml:space="preserve"> yang </w:t>
+            </w:r>
+            <w:proofErr w:type="spellStart"/>
+            <w:r>
+              <w:rPr>
+                <w:sz w:val="24"/>
+                <w:szCs w:val="24"/>
+              </w:rPr>
+              <w:t>kamu</w:t>
+            </w:r>
+            <w:proofErr w:type="spellEnd"/>
+            <w:r>
+              <w:rPr>
+                <w:sz w:val="24"/>
+                <w:szCs w:val="24"/>
+              </w:rPr>
+              <w:t xml:space="preserve"> </w:t>
+            </w:r>
+            <w:proofErr w:type="spellStart"/>
+            <w:r>
+              <w:rPr>
+                <w:sz w:val="24"/>
+                <w:szCs w:val="24"/>
+              </w:rPr>
+              <w:t>lakukan</w:t>
+            </w:r>
+            <w:proofErr w:type="spellEnd"/>
+            <w:r>
+              <w:rPr>
+                <w:sz w:val="24"/>
+                <w:szCs w:val="24"/>
+              </w:rPr>
+              <w:t xml:space="preserve"> </w:t>
+            </w:r>
+            <w:proofErr w:type="spellStart"/>
+            <w:r>
+              <w:rPr>
+                <w:sz w:val="24"/>
+                <w:szCs w:val="24"/>
+              </w:rPr>
+              <w:t>selama</w:t>
+            </w:r>
+            <w:proofErr w:type="spellEnd"/>
+            <w:r>
+              <w:rPr>
+                <w:sz w:val="24"/>
+                <w:szCs w:val="24"/>
+              </w:rPr>
+              <w:t xml:space="preserve"> sprint?</w:t>
+            </w:r>
+          </w:p>
+        </w:tc>
+        <w:tc>
+          <w:tcPr>
+            <w:tcW w:w="1496" w:type="dxa"/>
+          </w:tcPr>
+          <w:p>
+            <w:pPr>
+              <w:rPr>
+                <w:sz w:val="24"/>
+                <w:szCs w:val="24"/>
+              </w:rPr>
+            </w:pPr>
+            <w:proofErr w:type="spellStart"/>
+            <w:r>
+              <w:rPr>
+                <w:sz w:val="24"/>
+                <w:szCs w:val="24"/>
+              </w:rPr>
+              <w:t>Mengerjakan</w:t>
+            </w:r>
+            <w:proofErr w:type="spellEnd"/>
+            <w:r>
+              <w:rPr>
+                <w:sz w:val="24"/>
+                <w:szCs w:val="24"/>
+              </w:rPr>
+              <w:t xml:space="preserve"> </w:t>
+            </w:r>
+            <w:proofErr w:type="spellStart"/>
+            <w:r>
+              <w:rPr>
+                <w:sz w:val="24"/>
+                <w:szCs w:val="24"/>
+              </w:rPr>
+              <w:t>fitur</w:t>
+            </w:r>
+            <w:proofErr w:type="spellEnd"/>
+            <w:r>
+              <w:rPr>
+                <w:sz w:val="24"/>
+                <w:szCs w:val="24"/>
+              </w:rPr>
+              <w:t xml:space="preserve"> Login</w:t>
+            </w:r>
+          </w:p>
+        </w:tc>
+        <w:tc>
+          <w:tcPr>
+            <w:tcW w:w="2205" w:type="dxa"/>
+          </w:tcPr>
+          <w:p>
+            <w:pPr>
+              <w:rPr>
+                <w:sz w:val="24"/>
+                <w:szCs w:val="24"/>
+              </w:rPr>
+            </w:pPr>
+            <w:proofErr w:type="spellStart"/>
+            <w:r>
+              <w:rPr>
+                <w:sz w:val="24"/>
+                <w:szCs w:val="24"/>
+              </w:rPr>
+              <w:t>Prototipe</w:t>
+            </w:r>
+            <w:proofErr w:type="spellEnd"/>
+            <w:r>
+              <w:rPr>
+                <w:sz w:val="24"/>
+                <w:szCs w:val="24"/>
+              </w:rPr>
+              <w:t xml:space="preserve"> </w:t>
+            </w:r>
+            <w:proofErr w:type="spellStart"/>
+            <w:r>
+              <w:rPr>
+                <w:sz w:val="24"/>
+                <w:szCs w:val="24"/>
+              </w:rPr>
+              <w:t>tampilan</w:t>
+            </w:r>
+            <w:proofErr w:type="spellEnd"/>
+          </w:p>
+        </w:tc>
+        <w:tc>
+          <w:tcPr>
+            <w:tcW w:w="648" w:type="dxa"/>
+          </w:tcPr>
+          <w:p>
+            <w:pPr>
+              <w:rPr>
+                <w:sz w:val="24"/>
+                <w:szCs w:val="24"/>
+              </w:rPr>
+            </w:pPr>
+            <w:proofErr w:type="spellStart"/>
+            <w:r>
+              <w:rPr>
+                <w:sz w:val="24"/>
+                <w:szCs w:val="24"/>
+              </w:rPr>
+              <w:t>Kesulitan</w:t>
+            </w:r>
+            <w:proofErr w:type="spellEnd"/>
+            <w:r>
+              <w:rPr>
+                <w:sz w:val="24"/>
+                <w:szCs w:val="24"/>
+              </w:rPr>
+              <w:t xml:space="preserve"> </w:t>
+            </w:r>
+            <w:proofErr w:type="spellStart"/>
+            <w:r>
+              <w:rPr>
+                <w:sz w:val="24"/>
+                <w:szCs w:val="24"/>
+              </w:rPr>
+              <w:t>dalam</w:t>
+            </w:r>
+            <w:proofErr w:type="spellEnd"/>
+            <w:r>
+              <w:rPr>
+                <w:sz w:val="24"/>
+                <w:szCs w:val="24"/>
+              </w:rPr>
+              <w:t xml:space="preserve"> </w:t>
+            </w:r>
+            <w:proofErr w:type="spellStart"/>
+            <w:r>
+              <w:rPr>
+                <w:sz w:val="24"/>
+                <w:szCs w:val="24"/>
+              </w:rPr>
+              <w:t>validasi</w:t>
+            </w:r>
+            <w:proofErr w:type="spellEnd"/>
+            <w:r>
+              <w:rPr>
+                <w:sz w:val="24"/>
+                <w:szCs w:val="24"/>
+              </w:rPr>
+              <w:t xml:space="preserve"> data</w:t>
+            </w:r>
+          </w:p>
+        </w:tc>
+        <w:tc>
+          <w:tcPr>
+            <w:tcW w:w="1129" w:type="dxa"/>
+          </w:tcPr>
+          <w:p>
+            <w:pPr>
+              <w:rPr>
+                <w:sz w:val="24"/>
+                <w:szCs w:val="24"/>
+              </w:rPr>
+            </w:pPr>
+            <w:r>
+              <w:rPr>
+                <w:sz w:val="24"/>
+                <w:szCs w:val="24"/>
+              </w:rPr>
+              <w:t>30/04/23</w:t>
+            </w:r>
+          </w:p>
+        </w:tc>
+        <w:tc>
+          <w:tcPr>
+            <w:tcW w:w="1007" w:type="dxa"/>
+          </w:tcPr>
+          <w:p>
+            <w:pPr>
+              <w:rPr>
+                <w:sz w:val="24"/>
+                <w:szCs w:val="24"/>
+              </w:rPr>
+            </w:pPr>
+            <w:r>
+              <w:rPr>
+                <w:sz w:val="24"/>
+                <w:szCs w:val="24"/>
+              </w:rPr>
+              <w:t>5/05/23</w:t>
+            </w:r>
+          </w:p>
+        </w:tc>
+      </w:tr>
+      <w:tr>
+        <w:tc>
+          <w:tcPr>
+            <w:tcW w:w="520" w:type="dxa"/>
+          </w:tcPr>
+          <w:p>
+            <w:pPr>
+              <w:rPr>
+                <w:sz w:val="24"/>
+                <w:szCs w:val="24"/>
+              </w:rPr>
+            </w:pPr>
+            <w:r>
+              <w:rPr>
+                <w:sz w:val="24"/>
+                <w:szCs w:val="24"/>
+              </w:rPr>
+              <w:t>4</w:t>
+            </w:r>
+          </w:p>
+        </w:tc>
+        <w:tc>
+          <w:tcPr>
+            <w:tcW w:w="839" w:type="dxa"/>
+          </w:tcPr>
+          <w:p>
+            <w:pPr>
+              <w:rPr>
+                <w:sz w:val="24"/>
+                <w:szCs w:val="24"/>
+              </w:rPr>
+            </w:pPr>
+            <w:r>
+              <w:rPr>
+                <w:sz w:val="24"/>
+                <w:szCs w:val="24"/>
+              </w:rPr>
+              <w:t>Fikri</w:t>
+            </w:r>
+          </w:p>
+        </w:tc>
+        <w:tc>
+          <w:tcPr>
+            <w:tcW w:w="1172" w:type="dxa"/>
+          </w:tcPr>
+          <w:p>
+            <w:pPr>
+              <w:rPr>
+                <w:sz w:val="24"/>
+                <w:szCs w:val="24"/>
+              </w:rPr>
+            </w:pPr>
+            <w:proofErr w:type="spellStart"/>
+            <w:r>
+              <w:rPr>
+                <w:sz w:val="24"/>
+                <w:szCs w:val="24"/>
+              </w:rPr>
+              <w:t>Apa</w:t>
+            </w:r>
+            <w:proofErr w:type="spellEnd"/>
+            <w:r>
+              <w:rPr>
+                <w:sz w:val="24"/>
+                <w:szCs w:val="24"/>
+              </w:rPr>
+              <w:t xml:space="preserve"> yang </w:t>
+            </w:r>
+            <w:proofErr w:type="spellStart"/>
+            <w:r>
+              <w:rPr>
+                <w:sz w:val="24"/>
+                <w:szCs w:val="24"/>
+              </w:rPr>
+              <w:t>kamu</w:t>
+            </w:r>
+            <w:proofErr w:type="spellEnd"/>
+            <w:r>
+              <w:rPr>
+                <w:sz w:val="24"/>
+                <w:szCs w:val="24"/>
+              </w:rPr>
+              <w:t xml:space="preserve"> </w:t>
+            </w:r>
+            <w:proofErr w:type="spellStart"/>
+            <w:r>
+              <w:rPr>
+                <w:sz w:val="24"/>
+                <w:szCs w:val="24"/>
+              </w:rPr>
+              <w:t>lakukan</w:t>
+            </w:r>
+            <w:proofErr w:type="spellEnd"/>
+            <w:r>
+              <w:rPr>
+                <w:sz w:val="24"/>
+                <w:szCs w:val="24"/>
+              </w:rPr>
+              <w:t xml:space="preserve"> </w:t>
+            </w:r>
+            <w:proofErr w:type="spellStart"/>
+            <w:r>
+              <w:rPr>
+                <w:sz w:val="24"/>
+                <w:szCs w:val="24"/>
+              </w:rPr>
+              <w:t>selama</w:t>
+            </w:r>
+            <w:proofErr w:type="spellEnd"/>
+            <w:r>
+              <w:rPr>
+                <w:sz w:val="24"/>
+                <w:szCs w:val="24"/>
+              </w:rPr>
+              <w:t xml:space="preserve"> sprint?</w:t>
+            </w:r>
+          </w:p>
+        </w:tc>
+        <w:tc>
+          <w:tcPr>
+            <w:tcW w:w="1496" w:type="dxa"/>
+          </w:tcPr>
+          <w:p>
+            <w:pPr>
+              <w:rPr>
+                <w:sz w:val="24"/>
+                <w:szCs w:val="24"/>
+              </w:rPr>
+            </w:pPr>
+            <w:proofErr w:type="spellStart"/>
+            <w:r>
+              <w:rPr>
+                <w:sz w:val="24"/>
+                <w:szCs w:val="24"/>
+              </w:rPr>
+              <w:t>Mengerjakan</w:t>
+            </w:r>
+            <w:proofErr w:type="spellEnd"/>
+            <w:r>
+              <w:rPr>
+                <w:sz w:val="24"/>
+                <w:szCs w:val="24"/>
+              </w:rPr>
+              <w:t xml:space="preserve"> </w:t>
+            </w:r>
+            <w:proofErr w:type="spellStart"/>
+            <w:r>
+              <w:rPr>
+                <w:sz w:val="24"/>
+                <w:szCs w:val="24"/>
+              </w:rPr>
+              <w:t>fitur</w:t>
+            </w:r>
+            <w:proofErr w:type="spellEnd"/>
+            <w:r>
+              <w:rPr>
+                <w:sz w:val="24"/>
+                <w:szCs w:val="24"/>
+              </w:rPr>
+              <w:t xml:space="preserve"> Detail Movie</w:t>
+            </w:r>
+          </w:p>
+        </w:tc>
+        <w:tc>
+          <w:tcPr>
+            <w:tcW w:w="2205" w:type="dxa"/>
+          </w:tcPr>
+          <w:p>
+            <w:pPr>
+              <w:rPr>
+                <w:sz w:val="24"/>
+                <w:szCs w:val="24"/>
+              </w:rPr>
+            </w:pPr>
+            <w:proofErr w:type="spellStart"/>
+            <w:r>
+              <w:rPr>
+                <w:sz w:val="24"/>
+                <w:szCs w:val="24"/>
+              </w:rPr>
+              <w:t>Mendesain</w:t>
+            </w:r>
+            <w:proofErr w:type="spellEnd"/>
+            <w:r>
+              <w:rPr>
+                <w:sz w:val="24"/>
+                <w:szCs w:val="24"/>
+              </w:rPr>
+              <w:t xml:space="preserve"> </w:t>
+            </w:r>
+            <w:proofErr w:type="spellStart"/>
+            <w:r>
+              <w:rPr>
+                <w:sz w:val="24"/>
+                <w:szCs w:val="24"/>
+              </w:rPr>
+              <w:t>Tampilan</w:t>
+            </w:r>
+            <w:proofErr w:type="spellEnd"/>
+          </w:p>
+        </w:tc>
+        <w:tc>
+          <w:tcPr>
+            <w:tcW w:w="648" w:type="dxa"/>
+          </w:tcPr>
+          <w:p>
+            <w:pPr>
+              <w:rPr>
+                <w:sz w:val="24"/>
+                <w:szCs w:val="24"/>
+              </w:rPr>
+            </w:pPr>
+            <w:proofErr w:type="spellStart"/>
+            <w:r>
+              <w:rPr>
+                <w:sz w:val="24"/>
+                <w:szCs w:val="24"/>
+              </w:rPr>
+              <w:t>Kesulitan</w:t>
+            </w:r>
+            <w:proofErr w:type="spellEnd"/>
+            <w:r>
+              <w:rPr>
+                <w:sz w:val="24"/>
+                <w:szCs w:val="24"/>
+              </w:rPr>
+              <w:t xml:space="preserve"> </w:t>
+            </w:r>
+            <w:proofErr w:type="spellStart"/>
+            <w:r>
+              <w:rPr>
+                <w:sz w:val="24"/>
+                <w:szCs w:val="24"/>
+              </w:rPr>
+              <w:t>dalam</w:t>
+            </w:r>
+            <w:proofErr w:type="spellEnd"/>
+            <w:r>
+              <w:rPr>
+                <w:sz w:val="24"/>
+                <w:szCs w:val="24"/>
+              </w:rPr>
+              <w:t xml:space="preserve"> </w:t>
+            </w:r>
+            <w:proofErr w:type="spellStart"/>
+            <w:r>
+              <w:rPr>
+                <w:sz w:val="24"/>
+                <w:szCs w:val="24"/>
+              </w:rPr>
+              <w:t>menambhkan</w:t>
+            </w:r>
+            <w:proofErr w:type="spellEnd"/>
+            <w:r>
+              <w:rPr>
+                <w:sz w:val="24"/>
+                <w:szCs w:val="24"/>
+              </w:rPr>
+              <w:t xml:space="preserve"> Detail</w:t>
+            </w:r>
+          </w:p>
+        </w:tc>
+        <w:tc>
+          <w:tcPr>
+            <w:tcW w:w="1129" w:type="dxa"/>
+          </w:tcPr>
+          <w:p>
+            <w:pPr>
+              <w:rPr>
+                <w:sz w:val="24"/>
+                <w:szCs w:val="24"/>
+              </w:rPr>
+            </w:pPr>
+            <w:r>
+              <w:rPr>
+                <w:sz w:val="24"/>
+                <w:szCs w:val="24"/>
+              </w:rPr>
+              <w:t>30/04/23</w:t>
+            </w:r>
+          </w:p>
+        </w:tc>
+        <w:tc>
+          <w:tcPr>
+            <w:tcW w:w="1007" w:type="dxa"/>
+          </w:tcPr>
+          <w:p>
+            <w:pPr>
+              <w:rPr>
+                <w:sz w:val="24"/>
+                <w:szCs w:val="24"/>
+              </w:rPr>
+            </w:pPr>
+            <w:r>
+              <w:rPr>
+                <w:sz w:val="24"/>
+                <w:szCs w:val="24"/>
+              </w:rPr>
+              <w:t>5/05/23</w:t>
+            </w:r>
+          </w:p>
+        </w:tc>
+      </w:tr>
+      <w:tr>
+        <w:tc>
+          <w:tcPr>
+            <w:tcW w:w="520" w:type="dxa"/>
+          </w:tcPr>
+          <w:p>
+            <w:pPr>
+              <w:rPr>
+                <w:sz w:val="24"/>
+                <w:szCs w:val="24"/>
+              </w:rPr>
+            </w:pPr>
+            <w:r>
+              <w:rPr>
+                <w:sz w:val="24"/>
+                <w:szCs w:val="24"/>
+              </w:rPr>
+              <w:t>5</w:t>
+            </w:r>
+          </w:p>
+        </w:tc>
+        <w:tc>
+          <w:tcPr>
+            <w:tcW w:w="839" w:type="dxa"/>
+          </w:tcPr>
+          <w:p>
+            <w:pPr>
+              <w:rPr>
+                <w:sz w:val="24"/>
+                <w:szCs w:val="24"/>
+              </w:rPr>
+            </w:pPr>
+            <w:r>
+              <w:rPr>
+                <w:sz w:val="24"/>
+                <w:szCs w:val="24"/>
+              </w:rPr>
+              <w:t>Alfin</w:t>
+            </w:r>
+          </w:p>
+        </w:tc>
+        <w:tc>
+          <w:tcPr>
+            <w:tcW w:w="1172" w:type="dxa"/>
+          </w:tcPr>
+          <w:p>
+            <w:pPr>
+              <w:rPr>
+                <w:sz w:val="24"/>
+                <w:szCs w:val="24"/>
+              </w:rPr>
+            </w:pPr>
+            <w:proofErr w:type="spellStart"/>
+            <w:r>
+              <w:rPr>
+                <w:sz w:val="24"/>
+                <w:szCs w:val="24"/>
+              </w:rPr>
+              <w:t>Apa</w:t>
+            </w:r>
+            <w:proofErr w:type="spellEnd"/>
+            <w:r>
+              <w:rPr>
+                <w:sz w:val="24"/>
+                <w:szCs w:val="24"/>
+              </w:rPr>
+              <w:t xml:space="preserve"> yang </w:t>
+            </w:r>
+            <w:proofErr w:type="spellStart"/>
+            <w:r>
+              <w:rPr>
+                <w:sz w:val="24"/>
+                <w:szCs w:val="24"/>
+              </w:rPr>
+              <w:t>kamu</w:t>
+            </w:r>
+            <w:proofErr w:type="spellEnd"/>
+            <w:r>
+              <w:rPr>
+                <w:sz w:val="24"/>
+                <w:szCs w:val="24"/>
+              </w:rPr>
+              <w:t xml:space="preserve"> </w:t>
+            </w:r>
+            <w:proofErr w:type="spellStart"/>
+            <w:r>
+              <w:rPr>
+                <w:sz w:val="24"/>
+                <w:szCs w:val="24"/>
+              </w:rPr>
+              <w:t>lakukan</w:t>
+            </w:r>
+            <w:proofErr w:type="spellEnd"/>
+            <w:r>
+              <w:rPr>
+                <w:sz w:val="24"/>
+                <w:szCs w:val="24"/>
+              </w:rPr>
+              <w:t xml:space="preserve"> </w:t>
+            </w:r>
+            <w:proofErr w:type="spellStart"/>
+            <w:r>
+              <w:rPr>
+                <w:sz w:val="24"/>
+                <w:szCs w:val="24"/>
+              </w:rPr>
+              <w:t>selama</w:t>
+            </w:r>
+            <w:proofErr w:type="spellEnd"/>
+            <w:r>
+              <w:rPr>
+                <w:sz w:val="24"/>
+                <w:szCs w:val="24"/>
+              </w:rPr>
+              <w:t xml:space="preserve"> sprint?</w:t>
+            </w:r>
+          </w:p>
+        </w:tc>
+        <w:tc>
+          <w:tcPr>
+            <w:tcW w:w="1496" w:type="dxa"/>
+          </w:tcPr>
+          <w:p>
+            <w:pPr>
+              <w:rPr>
+                <w:sz w:val="24"/>
+                <w:szCs w:val="24"/>
+              </w:rPr>
+            </w:pPr>
+            <w:proofErr w:type="spellStart"/>
+            <w:r>
+              <w:rPr>
+                <w:sz w:val="24"/>
+                <w:szCs w:val="24"/>
+              </w:rPr>
+              <w:t>Mengerjakan</w:t>
+            </w:r>
+            <w:proofErr w:type="spellEnd"/>
+            <w:r>
+              <w:rPr>
+                <w:sz w:val="24"/>
+                <w:szCs w:val="24"/>
+              </w:rPr>
+              <w:t xml:space="preserve"> daftar film/movie</w:t>
+            </w:r>
+          </w:p>
+        </w:tc>
+        <w:tc>
+          <w:tcPr>
+            <w:tcW w:w="2205" w:type="dxa"/>
+          </w:tcPr>
+          <w:p>
+            <w:pPr>
+              <w:rPr>
+                <w:sz w:val="24"/>
+                <w:szCs w:val="24"/>
+              </w:rPr>
+            </w:pPr>
+            <w:proofErr w:type="spellStart"/>
+            <w:r>
+              <w:rPr>
+                <w:sz w:val="24"/>
+                <w:szCs w:val="24"/>
+              </w:rPr>
+              <w:t>Mendesain</w:t>
+            </w:r>
+            <w:proofErr w:type="spellEnd"/>
+            <w:r>
+              <w:rPr>
+                <w:sz w:val="24"/>
+                <w:szCs w:val="24"/>
+              </w:rPr>
+              <w:t xml:space="preserve"> </w:t>
+            </w:r>
+            <w:proofErr w:type="spellStart"/>
+            <w:r>
+              <w:rPr>
+                <w:sz w:val="24"/>
+                <w:szCs w:val="24"/>
+              </w:rPr>
+              <w:t>Tampilan</w:t>
+            </w:r>
+            <w:proofErr w:type="spellEnd"/>
+          </w:p>
+        </w:tc>
+        <w:tc>
+          <w:tcPr>
+            <w:tcW w:w="648" w:type="dxa"/>
+          </w:tcPr>
+          <w:p>
+            <w:pPr>
+              <w:rPr>
+                <w:sz w:val="24"/>
+                <w:szCs w:val="24"/>
+              </w:rPr>
+            </w:pPr>
+            <w:proofErr w:type="spellStart"/>
+            <w:r>
+              <w:rPr>
+                <w:sz w:val="24"/>
+                <w:szCs w:val="24"/>
+              </w:rPr>
+              <w:t>Tidak</w:t>
+            </w:r>
+            <w:proofErr w:type="spellEnd"/>
+            <w:r>
+              <w:rPr>
+                <w:sz w:val="24"/>
+                <w:szCs w:val="24"/>
+              </w:rPr>
+              <w:t xml:space="preserve"> </w:t>
+            </w:r>
+            <w:proofErr w:type="spellStart"/>
+            <w:r>
+              <w:rPr>
+                <w:sz w:val="24"/>
+                <w:szCs w:val="24"/>
+              </w:rPr>
+              <w:t>ada</w:t>
+            </w:r>
+            <w:proofErr w:type="spellEnd"/>
+          </w:p>
+        </w:tc>
+        <w:tc>
+          <w:tcPr>
+            <w:tcW w:w="1129" w:type="dxa"/>
+          </w:tcPr>
+          <w:p>
+            <w:pPr>
+              <w:rPr>
+                <w:sz w:val="24"/>
+                <w:szCs w:val="24"/>
+              </w:rPr>
+            </w:pPr>
+            <w:r>
+              <w:rPr>
+                <w:sz w:val="24"/>
+                <w:szCs w:val="24"/>
+              </w:rPr>
+              <w:t>30/04/23</w:t>
+            </w:r>
+          </w:p>
+        </w:tc>
+        <w:tc>
+          <w:tcPr>
+            <w:tcW w:w="1007" w:type="dxa"/>
+          </w:tcPr>
+          <w:p>
+            <w:pPr>
+              <w:rPr>
+                <w:sz w:val="24"/>
+                <w:szCs w:val="24"/>
+              </w:rPr>
+            </w:pPr>
+            <w:r>
+              <w:rPr>
+                <w:sz w:val="24"/>
+                <w:szCs w:val="24"/>
+              </w:rPr>
+              <w:t>5/05/23</w:t>
+            </w:r>
+          </w:p>
+        </w:tc>
+      </w:tr>
+      <w:tr>
+        <w:tc>
+          <w:tcPr>
+            <w:tcW w:w="520" w:type="dxa"/>
+          </w:tcPr>
+          <w:p>
+            <w:pPr>
+              <w:rPr>
+                <w:sz w:val="24"/>
+                <w:szCs w:val="24"/>
+              </w:rPr>
+            </w:pPr>
+            <w:r>
+              <w:rPr>
+                <w:sz w:val="24"/>
+                <w:szCs w:val="24"/>
+              </w:rPr>
+              <w:t>6</w:t>
+            </w:r>
+          </w:p>
+        </w:tc>
+        <w:tc>
+          <w:tcPr>
+            <w:tcW w:w="839" w:type="dxa"/>
+          </w:tcPr>
+          <w:p>
+            <w:pPr>
+              <w:rPr>
+                <w:sz w:val="24"/>
+                <w:szCs w:val="24"/>
+              </w:rPr>
+            </w:pPr>
+            <w:r>
+              <w:rPr>
+                <w:sz w:val="24"/>
+                <w:szCs w:val="24"/>
+              </w:rPr>
+              <w:t>Felix</w:t>
+            </w:r>
+          </w:p>
+        </w:tc>
+        <w:tc>
+          <w:tcPr>
+            <w:tcW w:w="1172" w:type="dxa"/>
+          </w:tcPr>
+          <w:p>
+            <w:pPr>
+              <w:rPr>
+                <w:sz w:val="24"/>
+                <w:szCs w:val="24"/>
+              </w:rPr>
+            </w:pPr>
+            <w:proofErr w:type="spellStart"/>
+            <w:r>
+              <w:rPr>
+                <w:sz w:val="24"/>
+                <w:szCs w:val="24"/>
+              </w:rPr>
+              <w:t>Apa</w:t>
+            </w:r>
+            <w:proofErr w:type="spellEnd"/>
+            <w:r>
+              <w:rPr>
+                <w:sz w:val="24"/>
+                <w:szCs w:val="24"/>
+              </w:rPr>
+              <w:t xml:space="preserve"> yang </w:t>
+            </w:r>
+            <w:proofErr w:type="spellStart"/>
+            <w:r>
+              <w:rPr>
+                <w:sz w:val="24"/>
+                <w:szCs w:val="24"/>
+              </w:rPr>
+              <w:t>kamu</w:t>
+            </w:r>
+            <w:proofErr w:type="spellEnd"/>
+            <w:r>
+              <w:rPr>
+                <w:sz w:val="24"/>
+                <w:szCs w:val="24"/>
+              </w:rPr>
+              <w:t xml:space="preserve"> </w:t>
+            </w:r>
+            <w:proofErr w:type="spellStart"/>
+            <w:r>
+              <w:rPr>
+                <w:sz w:val="24"/>
+                <w:szCs w:val="24"/>
+              </w:rPr>
+              <w:t>lakukan</w:t>
+            </w:r>
+            <w:proofErr w:type="spellEnd"/>
+            <w:r>
+              <w:rPr>
+                <w:sz w:val="24"/>
+                <w:szCs w:val="24"/>
+              </w:rPr>
+              <w:t xml:space="preserve"> </w:t>
+            </w:r>
+            <w:proofErr w:type="spellStart"/>
+            <w:r>
+              <w:rPr>
+                <w:sz w:val="24"/>
+                <w:szCs w:val="24"/>
+              </w:rPr>
+              <w:t>selama</w:t>
+            </w:r>
+            <w:proofErr w:type="spellEnd"/>
+            <w:r>
+              <w:rPr>
+                <w:sz w:val="24"/>
+                <w:szCs w:val="24"/>
+              </w:rPr>
+              <w:t xml:space="preserve"> sprint?</w:t>
+            </w:r>
+          </w:p>
+        </w:tc>
+        <w:tc>
+          <w:tcPr>
+            <w:tcW w:w="1496" w:type="dxa"/>
+          </w:tcPr>
+          <w:p>
+            <w:pPr>
+              <w:rPr>
+                <w:sz w:val="24"/>
+                <w:szCs w:val="24"/>
+              </w:rPr>
+            </w:pPr>
+            <w:proofErr w:type="spellStart"/>
+            <w:r>
+              <w:rPr>
+                <w:sz w:val="24"/>
+                <w:szCs w:val="24"/>
+              </w:rPr>
+              <w:t>Mengerjakan</w:t>
+            </w:r>
+            <w:proofErr w:type="spellEnd"/>
+            <w:r>
+              <w:rPr>
+                <w:sz w:val="24"/>
+                <w:szCs w:val="24"/>
+              </w:rPr>
+              <w:t xml:space="preserve"> </w:t>
+            </w:r>
+            <w:proofErr w:type="spellStart"/>
+            <w:r>
+              <w:rPr>
+                <w:sz w:val="24"/>
+                <w:szCs w:val="24"/>
+              </w:rPr>
+              <w:t>fitur</w:t>
+            </w:r>
+            <w:proofErr w:type="spellEnd"/>
+            <w:r>
+              <w:rPr>
+                <w:sz w:val="24"/>
+                <w:szCs w:val="24"/>
+              </w:rPr>
+              <w:t xml:space="preserve"> </w:t>
+            </w:r>
+            <w:proofErr w:type="spellStart"/>
+            <w:r>
+              <w:rPr>
+                <w:sz w:val="24"/>
+                <w:szCs w:val="24"/>
+              </w:rPr>
+              <w:t>putar</w:t>
+            </w:r>
+            <w:proofErr w:type="spellEnd"/>
+            <w:r>
+              <w:rPr>
+                <w:sz w:val="24"/>
+                <w:szCs w:val="24"/>
+              </w:rPr>
+              <w:t xml:space="preserve"> pada Movie</w:t>
+            </w:r>
+          </w:p>
+        </w:tc>
+        <w:tc>
+          <w:tcPr>
+            <w:tcW w:w="2205" w:type="dxa"/>
+          </w:tcPr>
+          <w:p>
+            <w:pPr>
+              <w:rPr>
+                <w:sz w:val="24"/>
+                <w:szCs w:val="24"/>
+              </w:rPr>
+            </w:pPr>
+            <w:proofErr w:type="spellStart"/>
+            <w:r>
+              <w:rPr>
+                <w:sz w:val="24"/>
+                <w:szCs w:val="24"/>
+              </w:rPr>
+              <w:t>Mendesain</w:t>
+            </w:r>
+            <w:proofErr w:type="spellEnd"/>
+            <w:r>
+              <w:rPr>
+                <w:sz w:val="24"/>
+                <w:szCs w:val="24"/>
+              </w:rPr>
+              <w:t xml:space="preserve"> </w:t>
+            </w:r>
+            <w:proofErr w:type="spellStart"/>
+            <w:r>
+              <w:rPr>
+                <w:sz w:val="24"/>
+                <w:szCs w:val="24"/>
+              </w:rPr>
+              <w:t>Tampilan</w:t>
+            </w:r>
+            <w:proofErr w:type="spellEnd"/>
+            <w:r>
+              <w:rPr>
+                <w:sz w:val="24"/>
+                <w:szCs w:val="24"/>
+              </w:rPr>
+              <w:t xml:space="preserve">, dan </w:t>
+            </w:r>
+            <w:proofErr w:type="spellStart"/>
+            <w:r>
+              <w:rPr>
+                <w:sz w:val="24"/>
+                <w:szCs w:val="24"/>
+              </w:rPr>
+              <w:t>Prototipe</w:t>
+            </w:r>
+            <w:proofErr w:type="spellEnd"/>
+            <w:r>
+              <w:rPr>
+                <w:sz w:val="24"/>
+                <w:szCs w:val="24"/>
+              </w:rPr>
+              <w:t xml:space="preserve"> </w:t>
+            </w:r>
+            <w:proofErr w:type="spellStart"/>
+            <w:r>
+              <w:rPr>
+                <w:sz w:val="24"/>
+                <w:szCs w:val="24"/>
+              </w:rPr>
+              <w:t>tampilan</w:t>
+            </w:r>
+            <w:proofErr w:type="spellEnd"/>
+          </w:p>
+        </w:tc>
+        <w:tc>
+          <w:tcPr>
+            <w:tcW w:w="648" w:type="dxa"/>
+          </w:tcPr>
+          <w:p>
+            <w:pPr>
+              <w:rPr>
+                <w:sz w:val="24"/>
+                <w:szCs w:val="24"/>
+              </w:rPr>
+            </w:pPr>
+            <w:proofErr w:type="spellStart"/>
+            <w:r>
+              <w:rPr>
+                <w:sz w:val="24"/>
+                <w:szCs w:val="24"/>
+              </w:rPr>
+              <w:t>Tidak</w:t>
+            </w:r>
+            <w:proofErr w:type="spellEnd"/>
+            <w:r>
+              <w:rPr>
+                <w:sz w:val="24"/>
+                <w:szCs w:val="24"/>
+              </w:rPr>
+              <w:t xml:space="preserve"> </w:t>
+            </w:r>
+            <w:proofErr w:type="spellStart"/>
+            <w:r>
+              <w:rPr>
+                <w:sz w:val="24"/>
+                <w:szCs w:val="24"/>
+              </w:rPr>
+              <w:t>ada</w:t>
+            </w:r>
+            <w:proofErr w:type="spellEnd"/>
+          </w:p>
+        </w:tc>
+        <w:tc>
+          <w:tcPr>
+            <w:tcW w:w="1129" w:type="dxa"/>
+          </w:tcPr>
+          <w:p>
+            <w:pPr>
+              <w:rPr>
+                <w:sz w:val="24"/>
+                <w:szCs w:val="24"/>
+              </w:rPr>
+            </w:pPr>
+            <w:r>
+              <w:rPr>
+                <w:sz w:val="24"/>
+                <w:szCs w:val="24"/>
+              </w:rPr>
+              <w:t>30/04/23</w:t>
+            </w:r>
+          </w:p>
+        </w:tc>
+        <w:tc>
+          <w:tcPr>
+            <w:tcW w:w="1007" w:type="dxa"/>
+          </w:tcPr>
+          <w:p>
+            <w:pPr>
+              <w:rPr>
+                <w:sz w:val="24"/>
+                <w:szCs w:val="24"/>
+              </w:rPr>
+            </w:pPr>
+            <w:r>
+              <w:rPr>
+                <w:sz w:val="24"/>
+                <w:szCs w:val="24"/>
+              </w:rPr>
+              <w:t>5/05/23</w:t>
+            </w:r>
+          </w:p>
+        </w:tc>
+      </w:tr>
+      <w:tr>
+        <w:tc>
+          <w:tcPr>
+            <w:tcW w:w="520" w:type="dxa"/>
+          </w:tcPr>
+          <w:p>
+            <w:pPr>
+              <w:rPr>
+                <w:sz w:val="24"/>
+                <w:szCs w:val="24"/>
+              </w:rPr>
+            </w:pPr>
+            <w:r>
+              <w:rPr>
+                <w:sz w:val="24"/>
+                <w:szCs w:val="24"/>
+              </w:rPr>
+              <w:t>7</w:t>
+            </w:r>
+          </w:p>
+        </w:tc>
+        <w:tc>
+          <w:tcPr>
+            <w:tcW w:w="839" w:type="dxa"/>
+          </w:tcPr>
+          <w:p>
+            <w:pPr>
+              <w:rPr>
+                <w:sz w:val="24"/>
+                <w:szCs w:val="24"/>
+              </w:rPr>
+            </w:pPr>
+            <w:r>
+              <w:rPr>
+                <w:sz w:val="24"/>
+                <w:szCs w:val="24"/>
+              </w:rPr>
+              <w:t>Fikri</w:t>
+            </w:r>
+          </w:p>
+        </w:tc>
+        <w:tc>
+          <w:tcPr>
+            <w:tcW w:w="1172" w:type="dxa"/>
+          </w:tcPr>
+          <w:p>
+            <w:pPr>
+              <w:rPr>
+                <w:sz w:val="24"/>
+                <w:szCs w:val="24"/>
+              </w:rPr>
+            </w:pPr>
+            <w:proofErr w:type="spellStart"/>
+            <w:r>
+              <w:rPr>
+                <w:sz w:val="24"/>
+                <w:szCs w:val="24"/>
+              </w:rPr>
+              <w:t>Apa</w:t>
+            </w:r>
+            <w:proofErr w:type="spellEnd"/>
+            <w:r>
+              <w:rPr>
+                <w:sz w:val="24"/>
+                <w:szCs w:val="24"/>
+              </w:rPr>
+              <w:t xml:space="preserve"> yang </w:t>
+            </w:r>
+            <w:proofErr w:type="spellStart"/>
+            <w:r>
+              <w:rPr>
+                <w:sz w:val="24"/>
+                <w:szCs w:val="24"/>
+              </w:rPr>
+              <w:t>kamu</w:t>
+            </w:r>
+            <w:proofErr w:type="spellEnd"/>
+            <w:r>
+              <w:rPr>
+                <w:sz w:val="24"/>
+                <w:szCs w:val="24"/>
+              </w:rPr>
+              <w:t xml:space="preserve"> </w:t>
+            </w:r>
+            <w:proofErr w:type="spellStart"/>
+            <w:r>
+              <w:rPr>
+                <w:sz w:val="24"/>
+                <w:szCs w:val="24"/>
+              </w:rPr>
+              <w:t>lakukan</w:t>
+            </w:r>
+            <w:proofErr w:type="spellEnd"/>
+            <w:r>
+              <w:rPr>
+                <w:sz w:val="24"/>
+                <w:szCs w:val="24"/>
+              </w:rPr>
+              <w:t xml:space="preserve"> </w:t>
+            </w:r>
+            <w:proofErr w:type="spellStart"/>
+            <w:r>
+              <w:rPr>
+                <w:sz w:val="24"/>
+                <w:szCs w:val="24"/>
+              </w:rPr>
+              <w:t>selama</w:t>
+            </w:r>
+            <w:proofErr w:type="spellEnd"/>
+            <w:r>
+              <w:rPr>
+                <w:sz w:val="24"/>
+                <w:szCs w:val="24"/>
+              </w:rPr>
+              <w:t xml:space="preserve"> sprint?</w:t>
+            </w:r>
+          </w:p>
+        </w:tc>
+        <w:tc>
+          <w:tcPr>
+            <w:tcW w:w="1496" w:type="dxa"/>
+          </w:tcPr>
+          <w:p>
+            <w:pPr>
+              <w:rPr>
+                <w:sz w:val="24"/>
+                <w:szCs w:val="24"/>
+              </w:rPr>
+            </w:pPr>
+            <w:proofErr w:type="spellStart"/>
+            <w:r>
+              <w:rPr>
+                <w:sz w:val="24"/>
+                <w:szCs w:val="24"/>
+              </w:rPr>
+              <w:t>Mengerjakan</w:t>
+            </w:r>
+            <w:proofErr w:type="spellEnd"/>
+            <w:r>
+              <w:rPr>
+                <w:sz w:val="24"/>
+                <w:szCs w:val="24"/>
+              </w:rPr>
+              <w:t xml:space="preserve"> </w:t>
+            </w:r>
+            <w:proofErr w:type="spellStart"/>
+            <w:r>
+              <w:rPr>
+                <w:sz w:val="24"/>
+                <w:szCs w:val="24"/>
+              </w:rPr>
+              <w:t>fitur</w:t>
+            </w:r>
+            <w:proofErr w:type="spellEnd"/>
+            <w:r>
+              <w:rPr>
+                <w:sz w:val="24"/>
+                <w:szCs w:val="24"/>
+              </w:rPr>
+              <w:t xml:space="preserve"> pause pada Movie</w:t>
+            </w:r>
+          </w:p>
+        </w:tc>
+        <w:tc>
+          <w:tcPr>
+            <w:tcW w:w="2205" w:type="dxa"/>
+          </w:tcPr>
+          <w:p>
+            <w:pPr>
+              <w:rPr>
+                <w:sz w:val="24"/>
+                <w:szCs w:val="24"/>
+              </w:rPr>
+            </w:pPr>
+            <w:proofErr w:type="spellStart"/>
+            <w:r>
+              <w:rPr>
+                <w:sz w:val="24"/>
+                <w:szCs w:val="24"/>
+              </w:rPr>
+              <w:t>Mendesain</w:t>
+            </w:r>
+            <w:proofErr w:type="spellEnd"/>
+            <w:r>
+              <w:rPr>
+                <w:sz w:val="24"/>
+                <w:szCs w:val="24"/>
+              </w:rPr>
+              <w:t xml:space="preserve"> </w:t>
+            </w:r>
+            <w:proofErr w:type="spellStart"/>
+            <w:r>
+              <w:rPr>
+                <w:sz w:val="24"/>
+                <w:szCs w:val="24"/>
+              </w:rPr>
+              <w:t>Tampilan</w:t>
+            </w:r>
+            <w:proofErr w:type="spellEnd"/>
+            <w:r>
+              <w:rPr>
+                <w:sz w:val="24"/>
+                <w:szCs w:val="24"/>
+              </w:rPr>
+              <w:t xml:space="preserve">, dan </w:t>
+            </w:r>
+            <w:proofErr w:type="spellStart"/>
+            <w:r>
+              <w:rPr>
+                <w:sz w:val="24"/>
+                <w:szCs w:val="24"/>
+              </w:rPr>
+              <w:t>Prototipe</w:t>
+            </w:r>
+            <w:proofErr w:type="spellEnd"/>
+            <w:r>
+              <w:rPr>
+                <w:sz w:val="24"/>
+                <w:szCs w:val="24"/>
+              </w:rPr>
+              <w:t xml:space="preserve"> </w:t>
+            </w:r>
+            <w:proofErr w:type="spellStart"/>
+            <w:r>
+              <w:rPr>
+                <w:sz w:val="24"/>
+                <w:szCs w:val="24"/>
+              </w:rPr>
+              <w:t>tampilan</w:t>
+            </w:r>
+            <w:proofErr w:type="spellEnd"/>
+          </w:p>
+        </w:tc>
+        <w:tc>
+          <w:tcPr>
+            <w:tcW w:w="648" w:type="dxa"/>
+          </w:tcPr>
+          <w:p>
+            <w:pPr>
+              <w:rPr>
+                <w:sz w:val="24"/>
+                <w:szCs w:val="24"/>
+              </w:rPr>
+            </w:pPr>
+            <w:proofErr w:type="spellStart"/>
+            <w:r>
+              <w:rPr>
+                <w:sz w:val="24"/>
+                <w:szCs w:val="24"/>
+              </w:rPr>
+              <w:t>Kesulitan</w:t>
+            </w:r>
+            <w:proofErr w:type="spellEnd"/>
+            <w:r>
+              <w:rPr>
+                <w:sz w:val="24"/>
+                <w:szCs w:val="24"/>
+              </w:rPr>
+              <w:t xml:space="preserve"> </w:t>
+            </w:r>
+            <w:proofErr w:type="spellStart"/>
+            <w:r>
+              <w:rPr>
+                <w:sz w:val="24"/>
+                <w:szCs w:val="24"/>
+              </w:rPr>
+              <w:t>dalam</w:t>
+            </w:r>
+            <w:proofErr w:type="spellEnd"/>
+            <w:r>
+              <w:rPr>
+                <w:sz w:val="24"/>
+                <w:szCs w:val="24"/>
+              </w:rPr>
+              <w:t xml:space="preserve"> </w:t>
+            </w:r>
+            <w:proofErr w:type="spellStart"/>
+            <w:r>
+              <w:rPr>
+                <w:sz w:val="24"/>
+                <w:szCs w:val="24"/>
+              </w:rPr>
+              <w:t>membuat</w:t>
+            </w:r>
+            <w:proofErr w:type="spellEnd"/>
+            <w:r>
+              <w:rPr>
+                <w:sz w:val="24"/>
+                <w:szCs w:val="24"/>
+              </w:rPr>
+              <w:t xml:space="preserve"> </w:t>
+            </w:r>
+            <w:proofErr w:type="spellStart"/>
+            <w:r>
+              <w:rPr>
+                <w:sz w:val="24"/>
+                <w:szCs w:val="24"/>
+              </w:rPr>
+              <w:t>fungsi</w:t>
+            </w:r>
+            <w:proofErr w:type="spellEnd"/>
+            <w:r>
+              <w:rPr>
+                <w:sz w:val="24"/>
+                <w:szCs w:val="24"/>
+              </w:rPr>
+              <w:t xml:space="preserve"> pada </w:t>
+            </w:r>
+            <w:proofErr w:type="spellStart"/>
+            <w:r>
+              <w:rPr>
+                <w:sz w:val="24"/>
+                <w:szCs w:val="24"/>
+              </w:rPr>
+              <w:t>tombol</w:t>
+            </w:r>
+            <w:proofErr w:type="spellEnd"/>
+            <w:r>
+              <w:rPr>
+                <w:sz w:val="24"/>
+                <w:szCs w:val="24"/>
+              </w:rPr>
+              <w:t xml:space="preserve"> Pause</w:t>
+            </w:r>
+          </w:p>
+        </w:tc>
+        <w:tc>
+          <w:tcPr>
+            <w:tcW w:w="1129" w:type="dxa"/>
+          </w:tcPr>
+          <w:p>
+            <w:pPr>
+              <w:rPr>
+                <w:b/>
+                <w:bCs/>
+                <w:sz w:val="26"/>
+                <w:szCs w:val="26"/>
+              </w:rPr>
+            </w:pPr>
+            <w:r>
+              <w:rPr>
+                <w:sz w:val="24"/>
+                <w:szCs w:val="24"/>
+              </w:rPr>
+              <w:t>30/04/23</w:t>
+            </w:r>
+          </w:p>
+        </w:tc>
+        <w:tc>
+          <w:tcPr>
+            <w:tcW w:w="1007" w:type="dxa"/>
+          </w:tcPr>
+          <w:p>
+            <w:pPr>
+              <w:rPr>
+                <w:b/>
+                <w:bCs/>
+                <w:sz w:val="26"/>
+                <w:szCs w:val="26"/>
+              </w:rPr>
+            </w:pPr>
+            <w:r>
+              <w:rPr>
+                <w:sz w:val="24"/>
+                <w:szCs w:val="24"/>
+              </w:rPr>
+              <w:t>5/05/23</w:t>
+            </w:r>
+          </w:p>
+        </w:tc>
+      </w:tr>
+      <w:tr>
+        <w:tc>
+          <w:tcPr>
+            <w:tcW w:w="520" w:type="dxa"/>
+          </w:tcPr>
+          <w:p>
+            <w:pPr>
+              <w:rPr>
+                <w:sz w:val="24"/>
+                <w:szCs w:val="24"/>
+              </w:rPr>
+            </w:pPr>
+            <w:r>
+              <w:rPr>
+                <w:sz w:val="24"/>
+                <w:szCs w:val="24"/>
+              </w:rPr>
+              <w:t>8</w:t>
+            </w:r>
+          </w:p>
+        </w:tc>
+        <w:tc>
+          <w:tcPr>
+            <w:tcW w:w="839" w:type="dxa"/>
+          </w:tcPr>
+          <w:p>
+            <w:pPr>
+              <w:rPr>
+                <w:sz w:val="24"/>
+                <w:szCs w:val="24"/>
+              </w:rPr>
+            </w:pPr>
+            <w:r>
+              <w:rPr>
+                <w:sz w:val="24"/>
+                <w:szCs w:val="24"/>
+              </w:rPr>
+              <w:t>Alfin</w:t>
+            </w:r>
+          </w:p>
+        </w:tc>
+        <w:tc>
+          <w:tcPr>
+            <w:tcW w:w="1172" w:type="dxa"/>
+          </w:tcPr>
+          <w:p>
+            <w:pPr>
+              <w:rPr>
+                <w:sz w:val="24"/>
+                <w:szCs w:val="24"/>
+              </w:rPr>
+            </w:pPr>
+            <w:proofErr w:type="spellStart"/>
+            <w:r>
+              <w:rPr>
+                <w:sz w:val="24"/>
+                <w:szCs w:val="24"/>
+              </w:rPr>
+              <w:t>Apa</w:t>
+            </w:r>
+            <w:proofErr w:type="spellEnd"/>
+            <w:r>
+              <w:rPr>
+                <w:sz w:val="24"/>
+                <w:szCs w:val="24"/>
+              </w:rPr>
+              <w:t xml:space="preserve"> yang </w:t>
+            </w:r>
+            <w:proofErr w:type="spellStart"/>
+            <w:r>
+              <w:rPr>
+                <w:sz w:val="24"/>
+                <w:szCs w:val="24"/>
+              </w:rPr>
+              <w:t>kamu</w:t>
+            </w:r>
+            <w:proofErr w:type="spellEnd"/>
+            <w:r>
+              <w:rPr>
+                <w:sz w:val="24"/>
+                <w:szCs w:val="24"/>
+              </w:rPr>
+              <w:t xml:space="preserve"> </w:t>
+            </w:r>
+            <w:proofErr w:type="spellStart"/>
+            <w:r>
+              <w:rPr>
+                <w:sz w:val="24"/>
+                <w:szCs w:val="24"/>
+              </w:rPr>
+              <w:t>lakukan</w:t>
+            </w:r>
+            <w:proofErr w:type="spellEnd"/>
+            <w:r>
+              <w:rPr>
+                <w:sz w:val="24"/>
+                <w:szCs w:val="24"/>
+              </w:rPr>
+              <w:t xml:space="preserve"> </w:t>
+            </w:r>
+            <w:proofErr w:type="spellStart"/>
+            <w:r>
+              <w:rPr>
+                <w:sz w:val="24"/>
+                <w:szCs w:val="24"/>
+              </w:rPr>
+              <w:lastRenderedPageBreak/>
+              <w:t>selama</w:t>
+            </w:r>
+            <w:proofErr w:type="spellEnd"/>
+            <w:r>
+              <w:rPr>
+                <w:sz w:val="24"/>
+                <w:szCs w:val="24"/>
+              </w:rPr>
+              <w:t xml:space="preserve"> sprint?</w:t>
+            </w:r>
+          </w:p>
+        </w:tc>
+        <w:tc>
+          <w:tcPr>
+            <w:tcW w:w="1496" w:type="dxa"/>
+          </w:tcPr>
+          <w:p>
+            <w:pPr>
+              <w:rPr>
+                <w:sz w:val="24"/>
+                <w:szCs w:val="24"/>
+              </w:rPr>
+            </w:pPr>
+            <w:proofErr w:type="spellStart"/>
+            <w:r>
+              <w:rPr>
+                <w:sz w:val="24"/>
+                <w:szCs w:val="24"/>
+              </w:rPr>
+              <w:lastRenderedPageBreak/>
+              <w:t>Mengerjakan</w:t>
+            </w:r>
+            <w:proofErr w:type="spellEnd"/>
+            <w:r>
+              <w:rPr>
+                <w:sz w:val="24"/>
+                <w:szCs w:val="24"/>
+              </w:rPr>
+              <w:t xml:space="preserve"> daftar list </w:t>
+            </w:r>
+            <w:proofErr w:type="spellStart"/>
+            <w:r>
+              <w:rPr>
+                <w:sz w:val="24"/>
+                <w:szCs w:val="24"/>
+              </w:rPr>
+              <w:t>pemain</w:t>
+            </w:r>
+            <w:proofErr w:type="spellEnd"/>
+            <w:r>
+              <w:rPr>
+                <w:sz w:val="24"/>
+                <w:szCs w:val="24"/>
+              </w:rPr>
+              <w:t xml:space="preserve"> / </w:t>
+            </w:r>
+            <w:proofErr w:type="spellStart"/>
+            <w:r>
+              <w:rPr>
+                <w:sz w:val="24"/>
+                <w:szCs w:val="24"/>
+              </w:rPr>
+              <w:lastRenderedPageBreak/>
+              <w:t>pemeran</w:t>
+            </w:r>
+            <w:proofErr w:type="spellEnd"/>
+            <w:r>
+              <w:rPr>
+                <w:sz w:val="24"/>
+                <w:szCs w:val="24"/>
+              </w:rPr>
+              <w:t xml:space="preserve"> pada Movie</w:t>
+            </w:r>
+          </w:p>
+        </w:tc>
+        <w:tc>
+          <w:tcPr>
+            <w:tcW w:w="2205" w:type="dxa"/>
+          </w:tcPr>
+          <w:p>
+            <w:pPr>
+              <w:rPr>
+                <w:sz w:val="24"/>
+                <w:szCs w:val="24"/>
+              </w:rPr>
+            </w:pPr>
+            <w:proofErr w:type="spellStart"/>
+            <w:r>
+              <w:rPr>
+                <w:sz w:val="24"/>
+                <w:szCs w:val="24"/>
+              </w:rPr>
+              <w:lastRenderedPageBreak/>
+              <w:t>Mendesain</w:t>
+            </w:r>
+            <w:proofErr w:type="spellEnd"/>
+            <w:r>
+              <w:rPr>
+                <w:sz w:val="24"/>
+                <w:szCs w:val="24"/>
+              </w:rPr>
+              <w:t xml:space="preserve"> </w:t>
+            </w:r>
+            <w:proofErr w:type="spellStart"/>
+            <w:r>
+              <w:rPr>
+                <w:sz w:val="24"/>
+                <w:szCs w:val="24"/>
+              </w:rPr>
+              <w:t>Tampilan</w:t>
+            </w:r>
+            <w:proofErr w:type="spellEnd"/>
+          </w:p>
+        </w:tc>
+        <w:tc>
+          <w:tcPr>
+            <w:tcW w:w="648" w:type="dxa"/>
+          </w:tcPr>
+          <w:p>
+            <w:pPr>
+              <w:rPr>
+                <w:sz w:val="24"/>
+                <w:szCs w:val="24"/>
+              </w:rPr>
+            </w:pPr>
+            <w:proofErr w:type="spellStart"/>
+            <w:r>
+              <w:rPr>
+                <w:sz w:val="24"/>
+                <w:szCs w:val="24"/>
+              </w:rPr>
+              <w:t>Kesulitan</w:t>
+            </w:r>
+            <w:proofErr w:type="spellEnd"/>
+            <w:r>
+              <w:rPr>
+                <w:sz w:val="24"/>
+                <w:szCs w:val="24"/>
+              </w:rPr>
+              <w:t xml:space="preserve"> </w:t>
+            </w:r>
+            <w:proofErr w:type="spellStart"/>
+            <w:r>
+              <w:rPr>
+                <w:sz w:val="24"/>
+                <w:szCs w:val="24"/>
+              </w:rPr>
+              <w:t>dalam</w:t>
+            </w:r>
+            <w:proofErr w:type="spellEnd"/>
+            <w:r>
+              <w:rPr>
+                <w:sz w:val="24"/>
+                <w:szCs w:val="24"/>
+              </w:rPr>
+              <w:t xml:space="preserve"> </w:t>
+            </w:r>
+            <w:proofErr w:type="spellStart"/>
+            <w:r>
+              <w:rPr>
+                <w:sz w:val="24"/>
+                <w:szCs w:val="24"/>
+              </w:rPr>
+              <w:t>membentuk</w:t>
+            </w:r>
+            <w:proofErr w:type="spellEnd"/>
+            <w:r>
+              <w:rPr>
+                <w:sz w:val="24"/>
+                <w:szCs w:val="24"/>
+              </w:rPr>
+              <w:t xml:space="preserve"> icon </w:t>
+            </w:r>
+            <w:proofErr w:type="spellStart"/>
+            <w:r>
+              <w:rPr>
+                <w:sz w:val="24"/>
+                <w:szCs w:val="24"/>
+              </w:rPr>
+              <w:t>untuk</w:t>
+            </w:r>
+            <w:proofErr w:type="spellEnd"/>
+            <w:r>
+              <w:rPr>
+                <w:sz w:val="24"/>
+                <w:szCs w:val="24"/>
+              </w:rPr>
+              <w:t xml:space="preserve"> </w:t>
+            </w:r>
+            <w:r>
+              <w:rPr>
+                <w:sz w:val="24"/>
+                <w:szCs w:val="24"/>
+              </w:rPr>
+              <w:lastRenderedPageBreak/>
+              <w:t xml:space="preserve">avatar </w:t>
+            </w:r>
+            <w:proofErr w:type="spellStart"/>
+            <w:r>
+              <w:rPr>
+                <w:sz w:val="24"/>
+                <w:szCs w:val="24"/>
+              </w:rPr>
+              <w:t>pemeran</w:t>
+            </w:r>
+            <w:proofErr w:type="spellEnd"/>
+          </w:p>
+        </w:tc>
+        <w:tc>
+          <w:tcPr>
+            <w:tcW w:w="1129" w:type="dxa"/>
+          </w:tcPr>
+          <w:p>
+            <w:pPr>
+              <w:rPr>
+                <w:b/>
+                <w:bCs/>
+                <w:sz w:val="26"/>
+                <w:szCs w:val="26"/>
+              </w:rPr>
+            </w:pPr>
+            <w:r>
+              <w:rPr>
+                <w:sz w:val="24"/>
+                <w:szCs w:val="24"/>
+              </w:rPr>
+              <w:lastRenderedPageBreak/>
+              <w:t>30/04/23</w:t>
+            </w:r>
+          </w:p>
+        </w:tc>
+        <w:tc>
+          <w:tcPr>
+            <w:tcW w:w="1007" w:type="dxa"/>
+          </w:tcPr>
+          <w:p>
+            <w:pPr>
+              <w:rPr>
+                <w:b/>
+                <w:bCs/>
+                <w:sz w:val="26"/>
+                <w:szCs w:val="26"/>
+              </w:rPr>
+            </w:pPr>
+            <w:r>
+              <w:rPr>
+                <w:sz w:val="24"/>
+                <w:szCs w:val="24"/>
+              </w:rPr>
+              <w:t>5/05/23</w:t>
+            </w:r>
+          </w:p>
+        </w:tc>
+      </w:tr>
+    </w:tbl>
+    <w:p>
+      <w:pPr>
+        <w:rPr>
+          <w:b/>
+          <w:bCs/>
+          <w:sz w:val="26"/>
+          <w:szCs w:val="26"/>
+        </w:rPr>
+      </w:pPr>
+    </w:p>
     <w:p/>
     <w:p>
       <w:pPr>

</xml_diff>